<commit_message>
Pet06-01Prac exercise completed and uploaded
</commit_message>
<xml_diff>
--- a/Java Introduction/Book03.ObjectOrientedProgramming/src/Book 3.docx
+++ b/Java Introduction/Book03.ObjectOrientedProgramming/src/Book 3.docx
@@ -770,15 +770,311 @@
           <w:lang w:val="en-US"/>
         </w:rPr>
       </w:pPr>
+    </w:p>
+    <w:p>
+      <w:pPr>
+        <w:rPr>
+          <w:b/>
+          <w:u w:val="single"/>
+          <w:lang w:val="en-US"/>
+        </w:rPr>
+      </w:pPr>
+      <w:r>
+        <w:rPr>
+          <w:b/>
+          <w:u w:val="single"/>
+          <w:lang w:val="en-US"/>
+        </w:rPr>
+        <w:t>Working with Related Classes</w:t>
+      </w:r>
+    </w:p>
+    <w:p>
+      <w:pPr>
+        <w:rPr>
+          <w:lang w:val="en-US"/>
+        </w:rPr>
+      </w:pPr>
+      <w:r>
+        <w:rPr>
+          <w:lang w:val="en-US"/>
+        </w:rPr>
+        <w:t>Java has 2 object-oriented programming features designed to handle classes that are related – inheritance and interfaces.</w:t>
+      </w:r>
+    </w:p>
+    <w:p>
+      <w:pPr>
+        <w:rPr>
+          <w:lang w:val="en-US"/>
+        </w:rPr>
+      </w:pPr>
+    </w:p>
+    <w:p>
+      <w:pPr>
+        <w:pStyle w:val="ListParagraph"/>
+        <w:numPr>
+          <w:ilvl w:val="0"/>
+          <w:numId w:val="6"/>
+        </w:numPr>
+        <w:rPr>
+          <w:b/>
+          <w:lang w:val="en-US"/>
+        </w:rPr>
+      </w:pPr>
+      <w:r>
+        <w:rPr>
+          <w:b/>
+          <w:lang w:val="en-US"/>
+        </w:rPr>
+        <w:t>Inheritance:</w:t>
+      </w:r>
+    </w:p>
+    <w:p>
+      <w:pPr>
+        <w:pStyle w:val="ListParagraph"/>
+        <w:numPr>
+          <w:ilvl w:val="1"/>
+          <w:numId w:val="6"/>
+        </w:numPr>
+        <w:rPr>
+          <w:lang w:val="en-US"/>
+        </w:rPr>
+      </w:pPr>
+      <w:r>
+        <w:rPr>
+          <w:lang w:val="en-US"/>
+        </w:rPr>
+        <w:t>Use one class as the basis for another</w:t>
+      </w:r>
+    </w:p>
+    <w:p>
+      <w:pPr>
+        <w:pStyle w:val="ListParagraph"/>
+        <w:numPr>
+          <w:ilvl w:val="1"/>
+          <w:numId w:val="6"/>
+        </w:numPr>
+        <w:rPr>
+          <w:lang w:val="en-US"/>
+        </w:rPr>
+      </w:pPr>
+      <w:r>
+        <w:rPr>
+          <w:lang w:val="en-US"/>
+        </w:rPr>
+        <w:t>Make use of key word “extends</w:t>
+      </w:r>
+      <w:r>
+        <w:rPr>
+          <w:lang w:val="en-US"/>
+        </w:rPr>
+        <w:t>”</w:t>
+      </w:r>
+    </w:p>
+    <w:p>
+      <w:pPr>
+        <w:pStyle w:val="ListParagraph"/>
+        <w:ind w:left="1440"/>
+        <w:rPr>
+          <w:lang w:val="en-US"/>
+        </w:rPr>
+      </w:pPr>
+    </w:p>
+    <w:p>
+      <w:pPr>
+        <w:pStyle w:val="ListParagraph"/>
+        <w:numPr>
+          <w:ilvl w:val="0"/>
+          <w:numId w:val="6"/>
+        </w:numPr>
+        <w:rPr>
+          <w:b/>
+          <w:lang w:val="en-US"/>
+        </w:rPr>
+      </w:pPr>
+      <w:r>
+        <w:rPr>
+          <w:b/>
+          <w:lang w:val="en-US"/>
+        </w:rPr>
+        <w:t>Interfaces</w:t>
+      </w:r>
+    </w:p>
+    <w:p>
+      <w:pPr>
+        <w:pStyle w:val="ListParagraph"/>
+        <w:numPr>
+          <w:ilvl w:val="1"/>
+          <w:numId w:val="6"/>
+        </w:numPr>
+        <w:rPr>
+          <w:lang w:val="en-US"/>
+        </w:rPr>
+      </w:pPr>
+      <w:r>
+        <w:rPr>
+          <w:lang w:val="en-US"/>
+        </w:rPr>
+        <w:t>Set of methods and fields that a class must provide to implement the interface</w:t>
+      </w:r>
+    </w:p>
+    <w:p>
+      <w:pPr>
+        <w:pStyle w:val="ListParagraph"/>
+        <w:numPr>
+          <w:ilvl w:val="1"/>
+          <w:numId w:val="6"/>
+        </w:numPr>
+        <w:rPr>
+          <w:lang w:val="en-US"/>
+        </w:rPr>
+      </w:pPr>
+      <w:r>
+        <w:rPr>
+          <w:lang w:val="en-US"/>
+        </w:rPr>
+        <w:t>Set of public methods and field declarations</w:t>
+      </w:r>
+    </w:p>
+    <w:p>
+      <w:pPr>
+        <w:pStyle w:val="ListParagraph"/>
+        <w:numPr>
+          <w:ilvl w:val="1"/>
+          <w:numId w:val="6"/>
+        </w:numPr>
+        <w:rPr>
+          <w:lang w:val="en-US"/>
+        </w:rPr>
+      </w:pPr>
+      <w:r>
+        <w:rPr>
+          <w:lang w:val="en-US"/>
+        </w:rPr>
+        <w:t>Code not provided to implement the methods – only declarations</w:t>
+      </w:r>
+    </w:p>
+    <w:p>
+      <w:pPr>
+        <w:pStyle w:val="ListParagraph"/>
+        <w:numPr>
+          <w:ilvl w:val="1"/>
+          <w:numId w:val="6"/>
+        </w:numPr>
+        <w:rPr>
+          <w:lang w:val="en-US"/>
+        </w:rPr>
+      </w:pPr>
+      <w:r>
+        <w:rPr>
+          <w:lang w:val="en-US"/>
+        </w:rPr>
+        <w:t>CLASS that implements the interface provides code for each method</w:t>
+      </w:r>
+    </w:p>
+    <w:p>
+      <w:pPr>
+        <w:pStyle w:val="ListParagraph"/>
+        <w:ind w:left="1440"/>
+        <w:rPr>
+          <w:lang w:val="en-US"/>
+        </w:rPr>
+      </w:pPr>
+    </w:p>
+    <w:p>
+      <w:pPr>
+        <w:pStyle w:val="ListParagraph"/>
+        <w:numPr>
+          <w:ilvl w:val="0"/>
+          <w:numId w:val="6"/>
+        </w:numPr>
+        <w:rPr>
+          <w:b/>
+          <w:u w:val="single"/>
+          <w:lang w:val="en-US"/>
+        </w:rPr>
+      </w:pPr>
+      <w:r>
+        <w:rPr>
+          <w:b/>
+          <w:u w:val="single"/>
+          <w:lang w:val="en-US"/>
+        </w:rPr>
+        <w:t>Designing a Program with Objects</w:t>
+      </w:r>
+    </w:p>
+    <w:p>
+      <w:pPr>
+        <w:pStyle w:val="ListParagraph"/>
+        <w:numPr>
+          <w:ilvl w:val="1"/>
+          <w:numId w:val="6"/>
+        </w:numPr>
+        <w:rPr>
+          <w:lang w:val="en-US"/>
+        </w:rPr>
+      </w:pPr>
+      <w:r>
+        <w:rPr>
+          <w:lang w:val="en-US"/>
+        </w:rPr>
+        <w:t>Decide which classes the application requires and the public interface to those classes</w:t>
+      </w:r>
+    </w:p>
+    <w:p>
+      <w:pPr>
+        <w:pStyle w:val="ListParagraph"/>
+        <w:numPr>
+          <w:ilvl w:val="1"/>
+          <w:numId w:val="6"/>
+        </w:numPr>
+        <w:rPr>
+          <w:lang w:val="en-US"/>
+        </w:rPr>
+      </w:pPr>
+      <w:r>
+        <w:rPr>
+          <w:lang w:val="en-US"/>
+        </w:rPr>
+        <w:t>Plan classes properly for application to run smoothly</w:t>
+      </w:r>
+    </w:p>
+    <w:p>
+      <w:pPr>
+        <w:pStyle w:val="ListParagraph"/>
+        <w:numPr>
+          <w:ilvl w:val="1"/>
+          <w:numId w:val="6"/>
+        </w:numPr>
+        <w:rPr>
+          <w:lang w:val="en-US"/>
+        </w:rPr>
+      </w:pPr>
+      <w:r>
+        <w:rPr>
+          <w:lang w:val="en-US"/>
+        </w:rPr>
+        <w:t>Divide application into layers/tiers</w:t>
+      </w:r>
+    </w:p>
+    <w:p>
+      <w:pPr>
+        <w:pStyle w:val="ListParagraph"/>
+        <w:numPr>
+          <w:ilvl w:val="2"/>
+          <w:numId w:val="6"/>
+        </w:numPr>
+        <w:rPr>
+          <w:lang w:val="en-US"/>
+        </w:rPr>
+      </w:pPr>
+      <w:r>
+        <w:rPr>
+          <w:lang w:val="en-US"/>
+        </w:rPr>
+        <w:t>Presentation</w:t>
+      </w:r>
       <w:bookmarkStart w:id="0" w:name="_GoBack"/>
       <w:bookmarkEnd w:id="0"/>
-    </w:p>
-    <w:p>
-      <w:pPr>
-        <w:rPr>
-          <w:lang w:val="en-US"/>
-        </w:rPr>
-      </w:pPr>
     </w:p>
     <w:sectPr>
       <w:pgSz w:w="11906" w:h="16838"/>
@@ -1201,6 +1497,92 @@
     </w:lvl>
   </w:abstractNum>
   <w:abstractNum w:abstractNumId="4" w15:restartNumberingAfterBreak="0">
+    <w:nsid w:val="4C50580E"/>
+    <w:multiLevelType w:val="hybridMultilevel"/>
+    <w:tmpl w:val="9E9C3076"/>
+    <w:lvl w:ilvl="0" w:tplc="1C09000F">
+      <w:start w:val="1"/>
+      <w:numFmt w:val="decimal"/>
+      <w:lvlText w:val="%1."/>
+      <w:lvlJc w:val="left"/>
+      <w:pPr>
+        <w:ind w:left="720" w:hanging="360"/>
+      </w:pPr>
+    </w:lvl>
+    <w:lvl w:ilvl="1" w:tplc="1C090019">
+      <w:start w:val="1"/>
+      <w:numFmt w:val="lowerLetter"/>
+      <w:lvlText w:val="%2."/>
+      <w:lvlJc w:val="left"/>
+      <w:pPr>
+        <w:ind w:left="1440" w:hanging="360"/>
+      </w:pPr>
+    </w:lvl>
+    <w:lvl w:ilvl="2" w:tplc="1C09001B">
+      <w:start w:val="1"/>
+      <w:numFmt w:val="lowerRoman"/>
+      <w:lvlText w:val="%3."/>
+      <w:lvlJc w:val="right"/>
+      <w:pPr>
+        <w:ind w:left="2160" w:hanging="180"/>
+      </w:pPr>
+    </w:lvl>
+    <w:lvl w:ilvl="3" w:tplc="1C09000F" w:tentative="1">
+      <w:start w:val="1"/>
+      <w:numFmt w:val="decimal"/>
+      <w:lvlText w:val="%4."/>
+      <w:lvlJc w:val="left"/>
+      <w:pPr>
+        <w:ind w:left="2880" w:hanging="360"/>
+      </w:pPr>
+    </w:lvl>
+    <w:lvl w:ilvl="4" w:tplc="1C090019" w:tentative="1">
+      <w:start w:val="1"/>
+      <w:numFmt w:val="lowerLetter"/>
+      <w:lvlText w:val="%5."/>
+      <w:lvlJc w:val="left"/>
+      <w:pPr>
+        <w:ind w:left="3600" w:hanging="360"/>
+      </w:pPr>
+    </w:lvl>
+    <w:lvl w:ilvl="5" w:tplc="1C09001B" w:tentative="1">
+      <w:start w:val="1"/>
+      <w:numFmt w:val="lowerRoman"/>
+      <w:lvlText w:val="%6."/>
+      <w:lvlJc w:val="right"/>
+      <w:pPr>
+        <w:ind w:left="4320" w:hanging="180"/>
+      </w:pPr>
+    </w:lvl>
+    <w:lvl w:ilvl="6" w:tplc="1C09000F" w:tentative="1">
+      <w:start w:val="1"/>
+      <w:numFmt w:val="decimal"/>
+      <w:lvlText w:val="%7."/>
+      <w:lvlJc w:val="left"/>
+      <w:pPr>
+        <w:ind w:left="5040" w:hanging="360"/>
+      </w:pPr>
+    </w:lvl>
+    <w:lvl w:ilvl="7" w:tplc="1C090019" w:tentative="1">
+      <w:start w:val="1"/>
+      <w:numFmt w:val="lowerLetter"/>
+      <w:lvlText w:val="%8."/>
+      <w:lvlJc w:val="left"/>
+      <w:pPr>
+        <w:ind w:left="5760" w:hanging="360"/>
+      </w:pPr>
+    </w:lvl>
+    <w:lvl w:ilvl="8" w:tplc="1C09001B" w:tentative="1">
+      <w:start w:val="1"/>
+      <w:numFmt w:val="lowerRoman"/>
+      <w:lvlText w:val="%9."/>
+      <w:lvlJc w:val="right"/>
+      <w:pPr>
+        <w:ind w:left="6480" w:hanging="180"/>
+      </w:pPr>
+    </w:lvl>
+  </w:abstractNum>
+  <w:abstractNum w:abstractNumId="5" w15:restartNumberingAfterBreak="0">
     <w:nsid w:val="78720EFF"/>
     <w:multiLevelType w:val="hybridMultilevel"/>
     <w:tmpl w:val="16168F82"/>
@@ -1314,7 +1696,7 @@
     </w:lvl>
   </w:abstractNum>
   <w:num w:numId="1">
-    <w:abstractNumId w:val="4"/>
+    <w:abstractNumId w:val="5"/>
   </w:num>
   <w:num w:numId="2">
     <w:abstractNumId w:val="0"/>
@@ -1327,6 +1709,9 @@
   </w:num>
   <w:num w:numId="5">
     <w:abstractNumId w:val="1"/>
+  </w:num>
+  <w:num w:numId="6">
+    <w:abstractNumId w:val="4"/>
   </w:num>
 </w:numbering>
 </file>

</xml_diff>